<commit_message>
removed test scenarios that implements unused code
</commit_message>
<xml_diff>
--- a/docs/Test Scenarios.docx
+++ b/docs/Test Scenarios.docx
@@ -66,7 +66,13 @@
         </w:numPr>
       </w:pPr>
       <w:r>
-        <w:t>Verify that the game cannot be played with less than 2 players.</w:t>
+        <w:t xml:space="preserve">Verify that the question </w:t>
+      </w:r>
+      <w:r>
+        <w:t xml:space="preserve">will be </w:t>
+      </w:r>
+      <w:r>
+        <w:t>incremented every time the category is called upon.</w:t>
       </w:r>
     </w:p>
     <w:p>
@@ -78,7 +84,7 @@
         </w:numPr>
       </w:pPr>
       <w:r>
-        <w:t xml:space="preserve">Verify that the game can be played with 2 or more players. </w:t>
+        <w:t>Verify that the position (places) of a new player added is 0.</w:t>
       </w:r>
     </w:p>
     <w:p>
@@ -90,13 +96,7 @@
         </w:numPr>
       </w:pPr>
       <w:r>
-        <w:t xml:space="preserve">Verify that the question </w:t>
-      </w:r>
-      <w:r>
-        <w:t xml:space="preserve">will be </w:t>
-      </w:r>
-      <w:r>
-        <w:t>incremented every time the category is called upon.</w:t>
+        <w:t>Verify that the purse of a new player added is 0.</w:t>
       </w:r>
     </w:p>
     <w:p>
@@ -108,7 +108,22 @@
         </w:numPr>
       </w:pPr>
       <w:r>
-        <w:t>Verify that the position (places) of a new player added is 0.</w:t>
+        <w:t>Verify that a new player does not start inside of the penalty box.</w:t>
+      </w:r>
+    </w:p>
+    <w:p>
+      <w:pPr>
+        <w:pStyle w:val="Heading2"/>
+        <w:jc w:val="center"/>
+        <w:rPr>
+          <w:color w:val="C00000"/>
+        </w:rPr>
+      </w:pPr>
+      <w:r>
+        <w:rPr>
+          <w:color w:val="C00000"/>
+        </w:rPr>
+        <w:t>Roll In Penalty Box</w:t>
       </w:r>
     </w:p>
     <w:p>
@@ -120,7 +135,13 @@
         </w:numPr>
       </w:pPr>
       <w:r>
-        <w:t>Verify that the purse of a new player added is 0.</w:t>
+        <w:t xml:space="preserve">Verify that </w:t>
+      </w:r>
+      <w:r>
+        <w:t xml:space="preserve">(in penalty box) </w:t>
+      </w:r>
+      <w:r>
+        <w:t>rolling an odd number will set the penalty box variable to True.</w:t>
       </w:r>
     </w:p>
     <w:p>
@@ -132,13 +153,280 @@
         </w:numPr>
       </w:pPr>
       <w:r>
-        <w:t>Verify that a new player does not start inside of the penalty box.</w:t>
+        <w:t>Verify that (in penalty box) rolling an even number will set the penalty box variable to False.</w:t>
+      </w:r>
+    </w:p>
+    <w:p>
+      <w:pPr>
+        <w:pStyle w:val="ListParagraph"/>
+        <w:numPr>
+          <w:ilvl w:val="0"/>
+          <w:numId w:val="1"/>
+        </w:numPr>
+      </w:pPr>
+      <w:r>
+        <w:t xml:space="preserve">Verify that </w:t>
+      </w:r>
+      <w:r>
+        <w:t xml:space="preserve">(in penalty box) </w:t>
+      </w:r>
+      <w:r>
+        <w:t>a roll will be added to the current position of the player (+=)</w:t>
+      </w:r>
+    </w:p>
+    <w:p>
+      <w:pPr>
+        <w:pStyle w:val="ListParagraph"/>
+        <w:numPr>
+          <w:ilvl w:val="0"/>
+          <w:numId w:val="1"/>
+        </w:numPr>
+      </w:pPr>
+      <w:r>
+        <w:t xml:space="preserve">Verify that </w:t>
+      </w:r>
+      <w:r>
+        <w:t xml:space="preserve">(in penalty box) </w:t>
+      </w:r>
+      <w:r>
+        <w:t xml:space="preserve">rolling more than an 11 will result in the board resetting and starting from the beginning with the additional positional </w:t>
+      </w:r>
+      <w:r>
+        <w:t xml:space="preserve">increases from the roll. </w:t>
+      </w:r>
+      <w:r>
+        <w:t>i.e.,</w:t>
+      </w:r>
+      <w:r>
+        <w:t xml:space="preserve"> being on 11 and rolling a 4 will result in a new position of </w:t>
+      </w:r>
+      <w:r>
+        <w:t>3</w:t>
+      </w:r>
+      <w:r>
+        <w:t>.</w:t>
       </w:r>
     </w:p>
     <w:p>
       <w:pPr>
         <w:pStyle w:val="Heading2"/>
         <w:jc w:val="center"/>
+      </w:pPr>
+      <w:r>
+        <w:t>General Tests Cont.</w:t>
+      </w:r>
+    </w:p>
+    <w:p>
+      <w:pPr>
+        <w:pStyle w:val="ListParagraph"/>
+        <w:numPr>
+          <w:ilvl w:val="0"/>
+          <w:numId w:val="2"/>
+        </w:numPr>
+      </w:pPr>
+      <w:r>
+        <w:t xml:space="preserve">Verify that </w:t>
+      </w:r>
+      <w:r>
+        <w:t>all</w:t>
+      </w:r>
+      <w:r>
+        <w:t xml:space="preserve"> position</w:t>
+      </w:r>
+      <w:r>
+        <w:t>s</w:t>
+      </w:r>
+      <w:r>
+        <w:t xml:space="preserve"> on the board </w:t>
+      </w:r>
+      <w:r>
+        <w:t>correspond</w:t>
+      </w:r>
+      <w:r>
+        <w:t xml:space="preserve"> </w:t>
+      </w:r>
+      <w:r>
+        <w:t>to</w:t>
+      </w:r>
+      <w:r>
+        <w:t xml:space="preserve"> the correct categor</w:t>
+      </w:r>
+      <w:r>
+        <w:t>ies</w:t>
+      </w:r>
+      <w:r>
+        <w:t>:</w:t>
+      </w:r>
+    </w:p>
+    <w:p>
+      <w:pPr>
+        <w:pStyle w:val="ListParagraph"/>
+        <w:numPr>
+          <w:ilvl w:val="1"/>
+          <w:numId w:val="2"/>
+        </w:numPr>
+        <w:rPr>
+          <w:color w:val="C45911" w:themeColor="accent2" w:themeShade="BF"/>
+        </w:rPr>
+      </w:pPr>
+      <w:r>
+        <w:rPr>
+          <w:color w:val="C45911" w:themeColor="accent2" w:themeShade="BF"/>
+        </w:rPr>
+        <w:t>0 = Pop</w:t>
+      </w:r>
+    </w:p>
+    <w:p>
+      <w:pPr>
+        <w:pStyle w:val="ListParagraph"/>
+        <w:numPr>
+          <w:ilvl w:val="1"/>
+          <w:numId w:val="2"/>
+        </w:numPr>
+        <w:rPr>
+          <w:color w:val="C45911" w:themeColor="accent2" w:themeShade="BF"/>
+        </w:rPr>
+      </w:pPr>
+      <w:r>
+        <w:rPr>
+          <w:color w:val="C45911" w:themeColor="accent2" w:themeShade="BF"/>
+        </w:rPr>
+        <w:t>4 = Pop</w:t>
+      </w:r>
+    </w:p>
+    <w:p>
+      <w:pPr>
+        <w:pStyle w:val="ListParagraph"/>
+        <w:numPr>
+          <w:ilvl w:val="1"/>
+          <w:numId w:val="2"/>
+        </w:numPr>
+        <w:rPr>
+          <w:color w:val="C45911" w:themeColor="accent2" w:themeShade="BF"/>
+        </w:rPr>
+      </w:pPr>
+      <w:r>
+        <w:rPr>
+          <w:color w:val="C45911" w:themeColor="accent2" w:themeShade="BF"/>
+        </w:rPr>
+        <w:t>8 = Pop</w:t>
+      </w:r>
+    </w:p>
+    <w:p>
+      <w:pPr>
+        <w:pStyle w:val="ListParagraph"/>
+        <w:numPr>
+          <w:ilvl w:val="1"/>
+          <w:numId w:val="2"/>
+        </w:numPr>
+        <w:rPr>
+          <w:color w:val="2F5496" w:themeColor="accent1" w:themeShade="BF"/>
+        </w:rPr>
+      </w:pPr>
+      <w:r>
+        <w:rPr>
+          <w:color w:val="2F5496" w:themeColor="accent1" w:themeShade="BF"/>
+        </w:rPr>
+        <w:t>1 = Science</w:t>
+      </w:r>
+    </w:p>
+    <w:p>
+      <w:pPr>
+        <w:pStyle w:val="ListParagraph"/>
+        <w:numPr>
+          <w:ilvl w:val="1"/>
+          <w:numId w:val="2"/>
+        </w:numPr>
+        <w:rPr>
+          <w:color w:val="2F5496" w:themeColor="accent1" w:themeShade="BF"/>
+        </w:rPr>
+      </w:pPr>
+      <w:r>
+        <w:rPr>
+          <w:color w:val="2F5496" w:themeColor="accent1" w:themeShade="BF"/>
+        </w:rPr>
+        <w:t>5 = Science</w:t>
+      </w:r>
+    </w:p>
+    <w:p>
+      <w:pPr>
+        <w:pStyle w:val="ListParagraph"/>
+        <w:numPr>
+          <w:ilvl w:val="1"/>
+          <w:numId w:val="2"/>
+        </w:numPr>
+        <w:rPr>
+          <w:color w:val="2F5496" w:themeColor="accent1" w:themeShade="BF"/>
+        </w:rPr>
+      </w:pPr>
+      <w:r>
+        <w:rPr>
+          <w:color w:val="2F5496" w:themeColor="accent1" w:themeShade="BF"/>
+        </w:rPr>
+        <w:t>9 = Science</w:t>
+      </w:r>
+    </w:p>
+    <w:p>
+      <w:pPr>
+        <w:pStyle w:val="ListParagraph"/>
+        <w:numPr>
+          <w:ilvl w:val="1"/>
+          <w:numId w:val="2"/>
+        </w:numPr>
+        <w:rPr>
+          <w:color w:val="385623" w:themeColor="accent6" w:themeShade="80"/>
+        </w:rPr>
+      </w:pPr>
+      <w:r>
+        <w:rPr>
+          <w:color w:val="385623" w:themeColor="accent6" w:themeShade="80"/>
+        </w:rPr>
+        <w:t>2 = Sports</w:t>
+      </w:r>
+    </w:p>
+    <w:p>
+      <w:pPr>
+        <w:pStyle w:val="ListParagraph"/>
+        <w:numPr>
+          <w:ilvl w:val="1"/>
+          <w:numId w:val="2"/>
+        </w:numPr>
+        <w:rPr>
+          <w:color w:val="385623" w:themeColor="accent6" w:themeShade="80"/>
+        </w:rPr>
+      </w:pPr>
+      <w:r>
+        <w:rPr>
+          <w:color w:val="385623" w:themeColor="accent6" w:themeShade="80"/>
+        </w:rPr>
+        <w:t>6 = Sports</w:t>
+      </w:r>
+    </w:p>
+    <w:p>
+      <w:pPr>
+        <w:pStyle w:val="ListParagraph"/>
+        <w:numPr>
+          <w:ilvl w:val="1"/>
+          <w:numId w:val="2"/>
+        </w:numPr>
+        <w:rPr>
+          <w:color w:val="385623" w:themeColor="accent6" w:themeShade="80"/>
+        </w:rPr>
+      </w:pPr>
+      <w:r>
+        <w:rPr>
+          <w:color w:val="385623" w:themeColor="accent6" w:themeShade="80"/>
+        </w:rPr>
+        <w:t>10 = Sports</w:t>
+      </w:r>
+    </w:p>
+    <w:p>
+      <w:pPr>
+        <w:pStyle w:val="ListParagraph"/>
+        <w:numPr>
+          <w:ilvl w:val="1"/>
+          <w:numId w:val="2"/>
+        </w:numPr>
         <w:rPr>
           <w:color w:val="C00000"/>
         </w:rPr>
@@ -147,7 +435,43 @@
         <w:rPr>
           <w:color w:val="C00000"/>
         </w:rPr>
-        <w:t>Roll In Penalty Box</w:t>
+        <w:t>3 = Rock</w:t>
+      </w:r>
+    </w:p>
+    <w:p>
+      <w:pPr>
+        <w:pStyle w:val="ListParagraph"/>
+        <w:numPr>
+          <w:ilvl w:val="1"/>
+          <w:numId w:val="2"/>
+        </w:numPr>
+        <w:rPr>
+          <w:color w:val="C00000"/>
+        </w:rPr>
+      </w:pPr>
+      <w:r>
+        <w:rPr>
+          <w:color w:val="C00000"/>
+        </w:rPr>
+        <w:t>7 = Rock</w:t>
+      </w:r>
+    </w:p>
+    <w:p>
+      <w:pPr>
+        <w:pStyle w:val="ListParagraph"/>
+        <w:numPr>
+          <w:ilvl w:val="1"/>
+          <w:numId w:val="2"/>
+        </w:numPr>
+        <w:rPr>
+          <w:color w:val="C00000"/>
+        </w:rPr>
+      </w:pPr>
+      <w:r>
+        <w:rPr>
+          <w:color w:val="C00000"/>
+        </w:rPr>
+        <w:t>11 = Rock</w:t>
       </w:r>
     </w:p>
     <w:p>
@@ -155,17 +479,11 @@
         <w:pStyle w:val="ListParagraph"/>
         <w:numPr>
           <w:ilvl w:val="0"/>
-          <w:numId w:val="1"/>
-        </w:numPr>
-      </w:pPr>
-      <w:r>
-        <w:t xml:space="preserve">Verify that </w:t>
-      </w:r>
-      <w:r>
-        <w:t xml:space="preserve">(in penalty box) </w:t>
-      </w:r>
-      <w:r>
-        <w:t>rolling an odd number will set the penalty box variable to True.</w:t>
+          <w:numId w:val="2"/>
+        </w:numPr>
+      </w:pPr>
+      <w:r>
+        <w:t>Verify that all categories will result in the right question being asked.</w:t>
       </w:r>
     </w:p>
     <w:p>
@@ -173,71 +491,44 @@
         <w:pStyle w:val="ListParagraph"/>
         <w:numPr>
           <w:ilvl w:val="0"/>
-          <w:numId w:val="1"/>
-        </w:numPr>
-      </w:pPr>
-      <w:r>
-        <w:t>Verify that (in penalty box) rolling an even number will set the penalty box variable to False.</w:t>
-      </w:r>
-    </w:p>
-    <w:p>
-      <w:pPr>
-        <w:pStyle w:val="ListParagraph"/>
-        <w:numPr>
-          <w:ilvl w:val="0"/>
-          <w:numId w:val="1"/>
-        </w:numPr>
-      </w:pPr>
-      <w:r>
-        <w:t xml:space="preserve">Verify that </w:t>
-      </w:r>
-      <w:r>
-        <w:t xml:space="preserve">(in penalty box) </w:t>
-      </w:r>
-      <w:r>
-        <w:t>a roll will be added to the current position of the player (+=)</w:t>
-      </w:r>
-    </w:p>
-    <w:p>
-      <w:pPr>
-        <w:pStyle w:val="ListParagraph"/>
-        <w:numPr>
-          <w:ilvl w:val="0"/>
-          <w:numId w:val="1"/>
-        </w:numPr>
-      </w:pPr>
-      <w:r>
-        <w:t xml:space="preserve">Verify that </w:t>
-      </w:r>
-      <w:r>
-        <w:t xml:space="preserve">(in penalty box) </w:t>
-      </w:r>
-      <w:r>
-        <w:t xml:space="preserve">rolling more than an 11 will result in the board resetting and starting from the beginning with the additional positional </w:t>
-      </w:r>
-      <w:r>
-        <w:t xml:space="preserve">increases from the roll. </w:t>
-      </w:r>
-      <w:r>
-        <w:t>i.e.,</w:t>
-      </w:r>
-      <w:r>
-        <w:t xml:space="preserve"> being on 11 and rolling a 4 will result in a new position of </w:t>
-      </w:r>
-      <w:r>
-        <w:t>3</w:t>
-      </w:r>
-      <w:r>
-        <w:t>.</w:t>
+          <w:numId w:val="2"/>
+        </w:numPr>
+      </w:pPr>
+      <w:r>
+        <w:t>Verify that once a question is asked, it is popped from the stack.</w:t>
       </w:r>
     </w:p>
     <w:p>
       <w:pPr>
         <w:pStyle w:val="Heading2"/>
         <w:jc w:val="center"/>
-      </w:pPr>
-      <w:r>
-        <w:t>General Tests Cont.</w:t>
+        <w:rPr>
+          <w:color w:val="C00000"/>
+        </w:rPr>
+      </w:pPr>
+      <w:r>
+        <w:rPr>
+          <w:color w:val="C00000"/>
+        </w:rPr>
+        <w:t xml:space="preserve">Correct </w:t>
+      </w:r>
+      <w:r>
+        <w:rPr>
+          <w:color w:val="C00000"/>
+        </w:rPr>
+        <w:t xml:space="preserve">Answer </w:t>
+      </w:r>
+      <w:r>
+        <w:rPr>
+          <w:color w:val="C00000"/>
+        </w:rPr>
+        <w:t>in</w:t>
+      </w:r>
+      <w:r>
+        <w:rPr>
+          <w:color w:val="C00000"/>
+        </w:rPr>
+        <w:t xml:space="preserve"> Penalty Box</w:t>
       </w:r>
     </w:p>
     <w:p>
@@ -245,257 +536,11 @@
         <w:pStyle w:val="ListParagraph"/>
         <w:numPr>
           <w:ilvl w:val="0"/>
-          <w:numId w:val="2"/>
-        </w:numPr>
-      </w:pPr>
-      <w:r>
-        <w:t xml:space="preserve">Verify that </w:t>
-      </w:r>
-      <w:r>
-        <w:t>all</w:t>
-      </w:r>
-      <w:r>
-        <w:t xml:space="preserve"> position</w:t>
-      </w:r>
-      <w:r>
-        <w:t>s</w:t>
-      </w:r>
-      <w:r>
-        <w:t xml:space="preserve"> on the board </w:t>
-      </w:r>
-      <w:r>
-        <w:t>correspond</w:t>
-      </w:r>
-      <w:r>
-        <w:t xml:space="preserve"> </w:t>
-      </w:r>
-      <w:r>
-        <w:t>to</w:t>
-      </w:r>
-      <w:r>
-        <w:t xml:space="preserve"> the correct categor</w:t>
-      </w:r>
-      <w:r>
-        <w:t>ies</w:t>
-      </w:r>
-      <w:r>
-        <w:t>:</w:t>
-      </w:r>
-    </w:p>
-    <w:p>
-      <w:pPr>
-        <w:pStyle w:val="ListParagraph"/>
-        <w:numPr>
-          <w:ilvl w:val="1"/>
-          <w:numId w:val="2"/>
-        </w:numPr>
-        <w:rPr>
-          <w:color w:val="C45911" w:themeColor="accent2" w:themeShade="BF"/>
-        </w:rPr>
-      </w:pPr>
-      <w:r>
-        <w:rPr>
-          <w:color w:val="C45911" w:themeColor="accent2" w:themeShade="BF"/>
-        </w:rPr>
-        <w:t>0 = Pop</w:t>
-      </w:r>
-    </w:p>
-    <w:p>
-      <w:pPr>
-        <w:pStyle w:val="ListParagraph"/>
-        <w:numPr>
-          <w:ilvl w:val="1"/>
-          <w:numId w:val="2"/>
-        </w:numPr>
-        <w:rPr>
-          <w:color w:val="C45911" w:themeColor="accent2" w:themeShade="BF"/>
-        </w:rPr>
-      </w:pPr>
-      <w:r>
-        <w:rPr>
-          <w:color w:val="C45911" w:themeColor="accent2" w:themeShade="BF"/>
-        </w:rPr>
-        <w:t>4 = Pop</w:t>
-      </w:r>
-    </w:p>
-    <w:p>
-      <w:pPr>
-        <w:pStyle w:val="ListParagraph"/>
-        <w:numPr>
-          <w:ilvl w:val="1"/>
-          <w:numId w:val="2"/>
-        </w:numPr>
-        <w:rPr>
-          <w:color w:val="C45911" w:themeColor="accent2" w:themeShade="BF"/>
-        </w:rPr>
-      </w:pPr>
-      <w:r>
-        <w:rPr>
-          <w:color w:val="C45911" w:themeColor="accent2" w:themeShade="BF"/>
-        </w:rPr>
-        <w:t>8 = Pop</w:t>
-      </w:r>
-    </w:p>
-    <w:p>
-      <w:pPr>
-        <w:pStyle w:val="ListParagraph"/>
-        <w:numPr>
-          <w:ilvl w:val="1"/>
-          <w:numId w:val="2"/>
-        </w:numPr>
-        <w:rPr>
-          <w:color w:val="2F5496" w:themeColor="accent1" w:themeShade="BF"/>
-        </w:rPr>
-      </w:pPr>
-      <w:r>
-        <w:rPr>
-          <w:color w:val="2F5496" w:themeColor="accent1" w:themeShade="BF"/>
-        </w:rPr>
-        <w:t>1 = Science</w:t>
-      </w:r>
-    </w:p>
-    <w:p>
-      <w:pPr>
-        <w:pStyle w:val="ListParagraph"/>
-        <w:numPr>
-          <w:ilvl w:val="1"/>
-          <w:numId w:val="2"/>
-        </w:numPr>
-        <w:rPr>
-          <w:color w:val="2F5496" w:themeColor="accent1" w:themeShade="BF"/>
-        </w:rPr>
-      </w:pPr>
-      <w:r>
-        <w:rPr>
-          <w:color w:val="2F5496" w:themeColor="accent1" w:themeShade="BF"/>
-        </w:rPr>
-        <w:t>5 = Science</w:t>
-      </w:r>
-    </w:p>
-    <w:p>
-      <w:pPr>
-        <w:pStyle w:val="ListParagraph"/>
-        <w:numPr>
-          <w:ilvl w:val="1"/>
-          <w:numId w:val="2"/>
-        </w:numPr>
-        <w:rPr>
-          <w:color w:val="2F5496" w:themeColor="accent1" w:themeShade="BF"/>
-        </w:rPr>
-      </w:pPr>
-      <w:r>
-        <w:rPr>
-          <w:color w:val="2F5496" w:themeColor="accent1" w:themeShade="BF"/>
-        </w:rPr>
-        <w:t>9 = Science</w:t>
-      </w:r>
-    </w:p>
-    <w:p>
-      <w:pPr>
-        <w:pStyle w:val="ListParagraph"/>
-        <w:numPr>
-          <w:ilvl w:val="1"/>
-          <w:numId w:val="2"/>
-        </w:numPr>
-        <w:rPr>
-          <w:color w:val="385623" w:themeColor="accent6" w:themeShade="80"/>
-        </w:rPr>
-      </w:pPr>
-      <w:r>
-        <w:rPr>
-          <w:color w:val="385623" w:themeColor="accent6" w:themeShade="80"/>
-        </w:rPr>
-        <w:t>2 = Sports</w:t>
-      </w:r>
-    </w:p>
-    <w:p>
-      <w:pPr>
-        <w:pStyle w:val="ListParagraph"/>
-        <w:numPr>
-          <w:ilvl w:val="1"/>
-          <w:numId w:val="2"/>
-        </w:numPr>
-        <w:rPr>
-          <w:color w:val="385623" w:themeColor="accent6" w:themeShade="80"/>
-        </w:rPr>
-      </w:pPr>
-      <w:r>
-        <w:rPr>
-          <w:color w:val="385623" w:themeColor="accent6" w:themeShade="80"/>
-        </w:rPr>
-        <w:t>6 = Sports</w:t>
-      </w:r>
-    </w:p>
-    <w:p>
-      <w:pPr>
-        <w:pStyle w:val="ListParagraph"/>
-        <w:numPr>
-          <w:ilvl w:val="1"/>
-          <w:numId w:val="2"/>
-        </w:numPr>
-        <w:rPr>
-          <w:color w:val="385623" w:themeColor="accent6" w:themeShade="80"/>
-        </w:rPr>
-      </w:pPr>
-      <w:r>
-        <w:rPr>
-          <w:color w:val="385623" w:themeColor="accent6" w:themeShade="80"/>
-        </w:rPr>
-        <w:t>10 = Sports</w:t>
-      </w:r>
-    </w:p>
-    <w:p>
-      <w:pPr>
-        <w:pStyle w:val="ListParagraph"/>
-        <w:numPr>
-          <w:ilvl w:val="1"/>
-          <w:numId w:val="2"/>
-        </w:numPr>
-        <w:rPr>
-          <w:color w:val="C00000"/>
-        </w:rPr>
-      </w:pPr>
-      <w:r>
-        <w:rPr>
-          <w:color w:val="C00000"/>
-        </w:rPr>
-        <w:t>3 = Rock</w:t>
-      </w:r>
-    </w:p>
-    <w:p>
-      <w:pPr>
-        <w:pStyle w:val="ListParagraph"/>
-        <w:numPr>
-          <w:ilvl w:val="1"/>
-          <w:numId w:val="2"/>
-        </w:numPr>
-        <w:rPr>
-          <w:color w:val="C00000"/>
-        </w:rPr>
-      </w:pPr>
-      <w:r>
-        <w:rPr>
-          <w:color w:val="C00000"/>
-        </w:rPr>
-        <w:t>7 = Rock</w:t>
-      </w:r>
-    </w:p>
-    <w:p>
-      <w:pPr>
-        <w:pStyle w:val="ListParagraph"/>
-        <w:numPr>
-          <w:ilvl w:val="1"/>
-          <w:numId w:val="2"/>
-        </w:numPr>
-        <w:rPr>
-          <w:color w:val="C00000"/>
-        </w:rPr>
-      </w:pPr>
-      <w:r>
-        <w:rPr>
-          <w:color w:val="C00000"/>
-        </w:rPr>
-        <w:t>11 = Rock</w:t>
+          <w:numId w:val="4"/>
+        </w:numPr>
+      </w:pPr>
+      <w:r>
+        <w:t>Verify that if the getting out of penalty variable is true, the answer will be correct.</w:t>
       </w:r>
     </w:p>
     <w:p>
@@ -503,11 +548,11 @@
         <w:pStyle w:val="ListParagraph"/>
         <w:numPr>
           <w:ilvl w:val="0"/>
-          <w:numId w:val="2"/>
-        </w:numPr>
-      </w:pPr>
-      <w:r>
-        <w:t>Verify that all categories will result in the right question being asked.</w:t>
+          <w:numId w:val="4"/>
+        </w:numPr>
+      </w:pPr>
+      <w:r>
+        <w:t>Verify that if the getting out of penalty variable is false, nothing will happen, the player will not be rewarded.</w:t>
       </w:r>
     </w:p>
     <w:p>
@@ -515,44 +560,20 @@
         <w:pStyle w:val="ListParagraph"/>
         <w:numPr>
           <w:ilvl w:val="0"/>
-          <w:numId w:val="2"/>
-        </w:numPr>
-      </w:pPr>
-      <w:r>
-        <w:t>Verify that once a question is asked, it is popped from the stack.</w:t>
+          <w:numId w:val="4"/>
+        </w:numPr>
+      </w:pPr>
+      <w:r>
+        <w:t>Verify that if the getting out of penalty variable is not true, it will move on to the next player.</w:t>
       </w:r>
     </w:p>
     <w:p>
       <w:pPr>
         <w:pStyle w:val="Heading2"/>
         <w:jc w:val="center"/>
-        <w:rPr>
-          <w:color w:val="C00000"/>
-        </w:rPr>
-      </w:pPr>
-      <w:r>
-        <w:rPr>
-          <w:color w:val="C00000"/>
-        </w:rPr>
-        <w:t xml:space="preserve">Correct </w:t>
-      </w:r>
-      <w:r>
-        <w:rPr>
-          <w:color w:val="C00000"/>
-        </w:rPr>
-        <w:t xml:space="preserve">Answer </w:t>
-      </w:r>
-      <w:r>
-        <w:rPr>
-          <w:color w:val="C00000"/>
-        </w:rPr>
-        <w:t>in</w:t>
-      </w:r>
-      <w:r>
-        <w:rPr>
-          <w:color w:val="C00000"/>
-        </w:rPr>
-        <w:t xml:space="preserve"> Penalty Box</w:t>
+      </w:pPr>
+      <w:r>
+        <w:t>General Tests Cont.</w:t>
       </w:r>
     </w:p>
     <w:p>
@@ -564,7 +585,7 @@
         </w:numPr>
       </w:pPr>
       <w:r>
-        <w:t>Verify that if the getting out of penalty variable is true, the answer will be correct.</w:t>
+        <w:t>Verify that if the answer is correct, the current players purse will be rewarded with one coin added to their purse.</w:t>
       </w:r>
     </w:p>
     <w:p>
@@ -576,52 +597,7 @@
         </w:numPr>
       </w:pPr>
       <w:r>
-        <w:t>Verify that if the getting out of penalty variable is false, nothing will happen, the player will not be rewarded.</w:t>
-      </w:r>
-    </w:p>
-    <w:p>
-      <w:pPr>
-        <w:pStyle w:val="ListParagraph"/>
-        <w:numPr>
-          <w:ilvl w:val="0"/>
-          <w:numId w:val="4"/>
-        </w:numPr>
-      </w:pPr>
-      <w:r>
-        <w:t>Verify that if the getting out of penalty variable is not true, it will move on to the next player.</w:t>
-      </w:r>
-    </w:p>
-    <w:p>
-      <w:pPr>
-        <w:pStyle w:val="Heading2"/>
-        <w:jc w:val="center"/>
-      </w:pPr>
-      <w:r>
         <w:lastRenderedPageBreak/>
-        <w:t>General Tests Cont.</w:t>
-      </w:r>
-    </w:p>
-    <w:p>
-      <w:pPr>
-        <w:pStyle w:val="ListParagraph"/>
-        <w:numPr>
-          <w:ilvl w:val="0"/>
-          <w:numId w:val="4"/>
-        </w:numPr>
-      </w:pPr>
-      <w:r>
-        <w:t>Verify that if the answer is correct, the current players purse will be rewarded with one coin added to their purse.</w:t>
-      </w:r>
-    </w:p>
-    <w:p>
-      <w:pPr>
-        <w:pStyle w:val="ListParagraph"/>
-        <w:numPr>
-          <w:ilvl w:val="0"/>
-          <w:numId w:val="4"/>
-        </w:numPr>
-      </w:pPr>
-      <w:r>
         <w:t>Verify that if the current player’s index is the same value as the length of the list, it will restart the cycle of players at the index of 0. 3 players will be indexed as [0,1,2]; therefore, if the current player’s index is 3, it does not exist and must restart from 0.</w:t>
       </w:r>
     </w:p>

</xml_diff>